<commit_message>
added career services assignment
</commit_message>
<xml_diff>
--- a/Week7/Week7_Soft-Skill-Interview-Prep_CS4-1.docx
+++ b/Week7/Week7_Soft-Skill-Interview-Prep_CS4-1.docx
@@ -1,6 +1,6 @@
 
 <file path=word/document.xml><?xml version="1.0" encoding="utf-8"?>
-<w:document xmlns:wpc="http://schemas.microsoft.com/office/word/2010/wordprocessingCanvas" xmlns:cx="http://schemas.microsoft.com/office/drawing/2014/chartex" xmlns:cx1="http://schemas.microsoft.com/office/drawing/2015/9/8/chartex" xmlns:cx2="http://schemas.microsoft.com/office/drawing/2015/10/21/chartex" xmlns:cx3="http://schemas.microsoft.com/office/drawing/2016/5/9/chartex" xmlns:cx4="http://schemas.microsoft.com/office/drawing/2016/5/10/chartex" xmlns:cx5="http://schemas.microsoft.com/office/drawing/2016/5/11/chartex" xmlns:cx6="http://schemas.microsoft.com/office/drawing/2016/5/12/chartex" xmlns:cx7="http://schemas.microsoft.com/office/drawing/2016/5/13/chartex" xmlns:cx8="http://schemas.microsoft.com/office/drawing/2016/5/14/chartex" xmlns:mc="http://schemas.openxmlformats.org/markup-compatibility/2006" xmlns:aink="http://schemas.microsoft.com/office/drawing/2016/ink" xmlns:am3d="http://schemas.microsoft.com/office/drawing/2017/model3d" xmlns:o="urn:schemas-microsoft-com:office:office" xmlns:oel="http://schemas.microsoft.com/office/2019/extlst" xmlns:r="http://schemas.openxmlformats.org/officeDocument/2006/relationships" xmlns:m="http://schemas.openxmlformats.org/officeDocument/2006/math" xmlns:v="urn:schemas-microsoft-com:vml" xmlns:wp14="http://schemas.microsoft.com/office/word/2010/wordprocessingDrawing" xmlns:wp="http://schemas.openxmlformats.org/drawingml/2006/wordprocessingDrawing" xmlns:w10="urn:schemas-microsoft-com:office:word" xmlns:w="http://schemas.openxmlformats.org/wordprocessingml/2006/main" xmlns:w14="http://schemas.microsoft.com/office/word/2010/wordml" xmlns:w15="http://schemas.microsoft.com/office/word/2012/wordml" xmlns:w16cex="http://schemas.microsoft.com/office/word/2018/wordml/cex" xmlns:w16cid="http://schemas.microsoft.com/office/word/2016/wordml/cid" xmlns:w16="http://schemas.microsoft.com/office/word/2018/wordml" xmlns:w16sdtdh="http://schemas.microsoft.com/office/word/2020/wordml/sdtdatahash" xmlns:w16se="http://schemas.microsoft.com/office/word/2015/wordml/symex" xmlns:wpg="http://schemas.microsoft.com/office/word/2010/wordprocessingGroup" xmlns:wpi="http://schemas.microsoft.com/office/word/2010/wordprocessingInk" xmlns:wne="http://schemas.microsoft.com/office/word/2006/wordml" xmlns:wps="http://schemas.microsoft.com/office/word/2010/wordprocessingShape" mc:Ignorable="w14 w15 w16se w16cid w16 w16cex w16sdtdh wp14">
+<w:document xmlns:wpc="http://schemas.microsoft.com/office/word/2010/wordprocessingCanvas" xmlns:cx="http://schemas.microsoft.com/office/drawing/2014/chartex" xmlns:cx1="http://schemas.microsoft.com/office/drawing/2015/9/8/chartex" xmlns:cx2="http://schemas.microsoft.com/office/drawing/2015/10/21/chartex" xmlns:cx3="http://schemas.microsoft.com/office/drawing/2016/5/9/chartex" xmlns:cx4="http://schemas.microsoft.com/office/drawing/2016/5/10/chartex" xmlns:cx5="http://schemas.microsoft.com/office/drawing/2016/5/11/chartex" xmlns:cx6="http://schemas.microsoft.com/office/drawing/2016/5/12/chartex" xmlns:cx7="http://schemas.microsoft.com/office/drawing/2016/5/13/chartex" xmlns:cx8="http://schemas.microsoft.com/office/drawing/2016/5/14/chartex" xmlns:mc="http://schemas.openxmlformats.org/markup-compatibility/2006" xmlns:aink="http://schemas.microsoft.com/office/drawing/2016/ink" xmlns:am3d="http://schemas.microsoft.com/office/drawing/2017/model3d" xmlns:o="urn:schemas-microsoft-com:office:office" xmlns:r="http://schemas.openxmlformats.org/officeDocument/2006/relationships" xmlns:m="http://schemas.openxmlformats.org/officeDocument/2006/math" xmlns:v="urn:schemas-microsoft-com:vml" xmlns:wp14="http://schemas.microsoft.com/office/word/2010/wordprocessingDrawing" xmlns:wp="http://schemas.openxmlformats.org/drawingml/2006/wordprocessingDrawing" xmlns:w10="urn:schemas-microsoft-com:office:word" xmlns:w="http://schemas.openxmlformats.org/wordprocessingml/2006/main" xmlns:w14="http://schemas.microsoft.com/office/word/2010/wordml" xmlns:w15="http://schemas.microsoft.com/office/word/2012/wordml" xmlns:w16cid="http://schemas.microsoft.com/office/word/2016/wordml/cid" xmlns:w16se="http://schemas.microsoft.com/office/word/2015/wordml/symex" xmlns:wpg="http://schemas.microsoft.com/office/word/2010/wordprocessingGroup" xmlns:wpi="http://schemas.microsoft.com/office/word/2010/wordprocessingInk" xmlns:wne="http://schemas.microsoft.com/office/word/2006/wordml" xmlns:wps="http://schemas.microsoft.com/office/word/2010/wordprocessingShape" mc:Ignorable="w14 w15 w16se w16cid wp14">
   <w:body>
     <w:p>
       <w:pPr>
@@ -28,6 +28,8 @@
         </w:rPr>
         <w:t>Find a job post online for a role and company you would like to apply for. Answer the following questions as if you were being interviewed for the job. Research the STAR method of answering behavioral interview questions and where applicable, utilize the STAR method in answering the below questions.</w:t>
       </w:r>
+      <w:bookmarkStart w:id="0" w:name="_GoBack"/>
+      <w:bookmarkEnd w:id="0"/>
     </w:p>
     <w:p>
       <w:pPr>
@@ -65,122 +67,336 @@
     <w:p>
       <w:pPr>
         <w:rPr>
+          <w:szCs w:val="24"/>
+        </w:rPr>
+      </w:pPr>
+      <w:r>
+        <w:rPr>
+          <w:szCs w:val="24"/>
+        </w:rPr>
+        <w:t xml:space="preserve">&gt; </w:t>
+      </w:r>
+      <w:r>
+        <w:rPr>
+          <w:szCs w:val="24"/>
+        </w:rPr>
+        <w:t xml:space="preserve">I found this position through a software developer job search on LinkedIn. I was initially </w:t>
+      </w:r>
+      <w:r>
+        <w:rPr>
+          <w:szCs w:val="24"/>
+        </w:rPr>
+        <w:t xml:space="preserve">drawn to the posting because it included Python and SQL, both of which I have experience with. </w:t>
+      </w:r>
+    </w:p>
+    <w:p>
+      <w:pPr>
+        <w:rPr>
+          <w:szCs w:val="24"/>
+        </w:rPr>
+      </w:pPr>
+    </w:p>
+    <w:p>
+      <w:pPr>
+        <w:rPr>
+          <w:szCs w:val="24"/>
+        </w:rPr>
+      </w:pPr>
+      <w:r>
+        <w:rPr>
           <w:b/>
           <w:bCs/>
           <w:szCs w:val="24"/>
         </w:rPr>
-      </w:pPr>
-    </w:p>
-    <w:p>
-      <w:pPr>
-        <w:rPr>
-          <w:szCs w:val="24"/>
-        </w:rPr>
-      </w:pPr>
-      <w:r>
+        <w:t xml:space="preserve">What do you know about the company? </w:t>
+      </w:r>
+      <w:r>
+        <w:rPr>
+          <w:szCs w:val="24"/>
+        </w:rPr>
+        <w:t>(Research the company, website, products/services, and reviews. Talk about good reviews that make you want to join.)</w:t>
+      </w:r>
+    </w:p>
+    <w:p>
+      <w:pPr>
+        <w:rPr>
+          <w:bCs/>
+          <w:szCs w:val="24"/>
+        </w:rPr>
+      </w:pPr>
+      <w:r>
+        <w:rPr>
+          <w:bCs/>
+          <w:szCs w:val="24"/>
+        </w:rPr>
+        <w:t xml:space="preserve">&gt; </w:t>
+      </w:r>
+      <w:r>
+        <w:rPr>
+          <w:bCs/>
+          <w:szCs w:val="24"/>
+        </w:rPr>
+        <w:t xml:space="preserve">I know they provide solutions for a variety of companies and their reviews </w:t>
+      </w:r>
+      <w:r>
+        <w:rPr>
+          <w:bCs/>
+          <w:szCs w:val="24"/>
+        </w:rPr>
+        <w:t xml:space="preserve">online </w:t>
+      </w:r>
+      <w:r>
+        <w:rPr>
+          <w:bCs/>
+          <w:szCs w:val="24"/>
+        </w:rPr>
+        <w:t xml:space="preserve">praise them. The website is modern and easy to navigate. </w:t>
+      </w:r>
+    </w:p>
+    <w:p>
+      <w:pPr>
         <w:rPr>
           <w:b/>
           <w:bCs/>
           <w:szCs w:val="24"/>
         </w:rPr>
-        <w:t xml:space="preserve">What do you know about the company? </w:t>
-      </w:r>
-      <w:r>
-        <w:rPr>
-          <w:szCs w:val="24"/>
-        </w:rPr>
-        <w:t>(Research the company, website, products/services, and reviews. Talk about good reviews that make you want to join.)</w:t>
-      </w:r>
-    </w:p>
-    <w:p>
-      <w:pPr>
+      </w:pPr>
+    </w:p>
+    <w:p>
+      <w:pPr>
+        <w:rPr>
+          <w:szCs w:val="24"/>
+        </w:rPr>
+      </w:pPr>
+      <w:r>
         <w:rPr>
           <w:b/>
           <w:bCs/>
           <w:szCs w:val="24"/>
         </w:rPr>
-      </w:pPr>
-    </w:p>
-    <w:p>
-      <w:pPr>
-        <w:rPr>
-          <w:szCs w:val="24"/>
-        </w:rPr>
-      </w:pPr>
-      <w:r>
+        <w:t xml:space="preserve">Why do you want this job? </w:t>
+      </w:r>
+      <w:r>
+        <w:rPr>
+          <w:szCs w:val="24"/>
+        </w:rPr>
+        <w:t>(Be very specific. Talk about what appeals to you about the role but focus more on the value you’ll add to the team and company rather than what the company will do for you.)</w:t>
+      </w:r>
+    </w:p>
+    <w:p>
+      <w:pPr>
+        <w:rPr>
+          <w:szCs w:val="24"/>
+        </w:rPr>
+      </w:pPr>
+      <w:r>
+        <w:rPr>
+          <w:szCs w:val="24"/>
+        </w:rPr>
+        <w:t>&gt; As I was reading the job description I realized I was familiar with a number of the responsibilities listed. I feel like I would be able to contribute a</w:t>
+      </w:r>
+      <w:r>
+        <w:rPr>
+          <w:szCs w:val="24"/>
+        </w:rPr>
+        <w:t xml:space="preserve"> different</w:t>
+      </w:r>
+      <w:r>
+        <w:rPr>
+          <w:szCs w:val="24"/>
+        </w:rPr>
+        <w:t xml:space="preserve"> perspective </w:t>
+      </w:r>
+      <w:r>
+        <w:rPr>
+          <w:szCs w:val="24"/>
+        </w:rPr>
+        <w:t xml:space="preserve">to the team </w:t>
+      </w:r>
+      <w:r>
+        <w:rPr>
+          <w:szCs w:val="24"/>
+        </w:rPr>
+        <w:t xml:space="preserve">and also </w:t>
+      </w:r>
+      <w:r>
+        <w:rPr>
+          <w:szCs w:val="24"/>
+        </w:rPr>
+        <w:t>grow as a developer at the same time.</w:t>
+      </w:r>
+    </w:p>
+    <w:p>
+      <w:pPr>
         <w:rPr>
           <w:b/>
           <w:bCs/>
           <w:szCs w:val="24"/>
         </w:rPr>
-        <w:t xml:space="preserve">Why do you want this job? </w:t>
-      </w:r>
-      <w:r>
-        <w:rPr>
-          <w:szCs w:val="24"/>
-        </w:rPr>
-        <w:t>(Be very specific. Talk about what appeals to you about the role but focus more on the value you’ll add to the team and company rather than what the company will do for you.)</w:t>
-      </w:r>
-    </w:p>
-    <w:p>
-      <w:pPr>
+      </w:pPr>
+    </w:p>
+    <w:p>
+      <w:pPr>
+        <w:rPr>
+          <w:szCs w:val="24"/>
+        </w:rPr>
+      </w:pPr>
+      <w:r>
         <w:rPr>
           <w:b/>
           <w:bCs/>
           <w:szCs w:val="24"/>
         </w:rPr>
-      </w:pPr>
-    </w:p>
-    <w:p>
-      <w:pPr>
-        <w:rPr>
-          <w:szCs w:val="24"/>
-        </w:rPr>
-      </w:pPr>
-      <w:r>
+        <w:t xml:space="preserve">Why should we hire you? </w:t>
+      </w:r>
+      <w:r>
+        <w:rPr>
+          <w:szCs w:val="24"/>
+        </w:rPr>
+        <w:t>(Be very specific. Talk about your skills, passion, and willingness to continuously learn to be an asset.)</w:t>
+      </w:r>
+    </w:p>
+    <w:p>
+      <w:pPr>
+        <w:rPr>
+          <w:szCs w:val="24"/>
+        </w:rPr>
+      </w:pPr>
+      <w:r>
+        <w:rPr>
+          <w:szCs w:val="24"/>
+        </w:rPr>
+        <w:t xml:space="preserve">&gt; </w:t>
+      </w:r>
+      <w:r>
+        <w:rPr>
+          <w:szCs w:val="24"/>
+        </w:rPr>
+        <w:t>I’m new to the field but very eager to gain more experience and contribute to a team project. I’m always willing to learn and gladly accept constructive criticism. I’m very detail oriented and will make sure whatever I contribute is in line with company standards.</w:t>
+      </w:r>
+    </w:p>
+    <w:p>
+      <w:pPr>
         <w:rPr>
           <w:b/>
           <w:bCs/>
           <w:szCs w:val="24"/>
         </w:rPr>
-        <w:t xml:space="preserve">Why should we hire you? </w:t>
-      </w:r>
-      <w:r>
-        <w:rPr>
-          <w:szCs w:val="24"/>
-        </w:rPr>
-        <w:t>(Be very specific. Talk about your skills, passion, and willingness to continuously learn to be an asset.)</w:t>
-      </w:r>
-    </w:p>
-    <w:p>
-      <w:pPr>
+      </w:pPr>
+    </w:p>
+    <w:p>
+      <w:pPr>
+        <w:rPr>
+          <w:szCs w:val="24"/>
+        </w:rPr>
+      </w:pPr>
+      <w:r>
         <w:rPr>
           <w:b/>
           <w:bCs/>
           <w:szCs w:val="24"/>
         </w:rPr>
-      </w:pPr>
-    </w:p>
-    <w:p>
-      <w:pPr>
-        <w:rPr>
-          <w:szCs w:val="24"/>
-        </w:rPr>
-      </w:pPr>
+        <w:t>What is your greatest professional achievement?</w:t>
+      </w:r>
       <w:r>
         <w:rPr>
           <w:b/>
           <w:bCs/>
           <w:szCs w:val="24"/>
         </w:rPr>
-        <w:t>What is your greatest professional achievement?</w:t>
-      </w:r>
+        <w:t xml:space="preserve"> </w:t>
+      </w:r>
+      <w:r>
+        <w:rPr>
+          <w:szCs w:val="24"/>
+        </w:rPr>
+        <w:t>(</w:t>
+      </w:r>
+      <w:r>
+        <w:rPr>
+          <w:szCs w:val="24"/>
+        </w:rPr>
+        <w:t>STAR)</w:t>
+      </w:r>
+    </w:p>
+    <w:p>
+      <w:pPr>
+        <w:rPr>
+          <w:bCs/>
+          <w:szCs w:val="24"/>
+        </w:rPr>
+      </w:pPr>
+      <w:r>
+        <w:rPr>
+          <w:bCs/>
+          <w:szCs w:val="24"/>
+        </w:rPr>
+        <w:t xml:space="preserve">When I started out in the education field </w:t>
+      </w:r>
+      <w:r>
+        <w:rPr>
+          <w:bCs/>
+          <w:szCs w:val="24"/>
+        </w:rPr>
+        <w:t>I had a degree in</w:t>
+      </w:r>
+      <w:r>
+        <w:rPr>
+          <w:bCs/>
+          <w:szCs w:val="24"/>
+        </w:rPr>
+        <w:t xml:space="preserve"> elementary</w:t>
+      </w:r>
+      <w:r>
+        <w:rPr>
+          <w:bCs/>
+          <w:szCs w:val="24"/>
+        </w:rPr>
+        <w:t xml:space="preserve"> education but wanted to be </w:t>
+      </w:r>
+      <w:r>
+        <w:rPr>
+          <w:bCs/>
+          <w:szCs w:val="24"/>
+        </w:rPr>
+        <w:t>able to also teach</w:t>
+      </w:r>
+      <w:r>
+        <w:rPr>
+          <w:bCs/>
+          <w:szCs w:val="24"/>
+        </w:rPr>
+        <w:t xml:space="preserve"> special education. I decided to go back to school and earn a certification </w:t>
+      </w:r>
+      <w:r>
+        <w:rPr>
+          <w:bCs/>
+          <w:szCs w:val="24"/>
+        </w:rPr>
+        <w:t>in special education then began working with a greater variety of students.</w:t>
+      </w:r>
+    </w:p>
+    <w:p>
+      <w:pPr>
+        <w:rPr>
+          <w:szCs w:val="24"/>
+        </w:rPr>
+      </w:pPr>
       <w:r>
         <w:rPr>
           <w:b/>
           <w:bCs/>
           <w:szCs w:val="24"/>
         </w:rPr>
+        <w:lastRenderedPageBreak/>
+        <w:t>Describe a difficult work situation and how you overcame it.</w:t>
+      </w:r>
+      <w:r>
+        <w:rPr>
+          <w:b/>
+          <w:bCs/>
+          <w:szCs w:val="24"/>
+        </w:rPr>
         <w:t xml:space="preserve"> </w:t>
       </w:r>
       <w:r>
@@ -193,7 +409,82 @@
         <w:rPr>
           <w:szCs w:val="24"/>
         </w:rPr>
-        <w:t>STAR)</w:t>
+        <w:t>STAR</w:t>
+      </w:r>
+      <w:r>
+        <w:rPr>
+          <w:szCs w:val="24"/>
+        </w:rPr>
+        <w:t>. Never speak negatively about anyone else or any companies.</w:t>
+      </w:r>
+      <w:r>
+        <w:rPr>
+          <w:szCs w:val="24"/>
+        </w:rPr>
+        <w:t xml:space="preserve"> Perhaps talk about change you experiences, as change is always difficult to overcome.</w:t>
+      </w:r>
+      <w:r>
+        <w:rPr>
+          <w:szCs w:val="24"/>
+        </w:rPr>
+        <w:t>)</w:t>
+      </w:r>
+    </w:p>
+    <w:p>
+      <w:pPr>
+        <w:rPr>
+          <w:szCs w:val="24"/>
+        </w:rPr>
+      </w:pPr>
+      <w:r>
+        <w:rPr>
+          <w:szCs w:val="24"/>
+        </w:rPr>
+        <w:t xml:space="preserve">&gt; In a previous teaching role, involving </w:t>
+      </w:r>
+      <w:r>
+        <w:rPr>
+          <w:szCs w:val="24"/>
+        </w:rPr>
+        <w:t>shared teaching responsibilities</w:t>
+      </w:r>
+      <w:r>
+        <w:rPr>
+          <w:szCs w:val="24"/>
+        </w:rPr>
+        <w:t xml:space="preserve">, we </w:t>
+      </w:r>
+      <w:r>
+        <w:rPr>
+          <w:szCs w:val="24"/>
+        </w:rPr>
+        <w:t xml:space="preserve">had to submit team lesson plans monthly. We began to notice the same teacher would either be late submitting their plans or wouldn’t submit them at all. Educators are also assessed and given feedback. </w:t>
+      </w:r>
+      <w:proofErr w:type="gramStart"/>
+      <w:r>
+        <w:rPr>
+          <w:szCs w:val="24"/>
+        </w:rPr>
+        <w:t>So</w:t>
+      </w:r>
+      <w:proofErr w:type="gramEnd"/>
+      <w:r>
+        <w:rPr>
+          <w:szCs w:val="24"/>
+        </w:rPr>
+        <w:t xml:space="preserve"> when there were times that our team’s lesson plans were not submitted completely, we were all affected in a negative way. </w:t>
+      </w:r>
+      <w:r>
+        <w:rPr>
+          <w:szCs w:val="24"/>
+        </w:rPr>
+        <w:t>As a result, the rest of us had to take turns writing the missing plans.</w:t>
+      </w:r>
+      <w:r>
+        <w:rPr>
+          <w:szCs w:val="24"/>
+        </w:rPr>
+        <w:t xml:space="preserve"> It caused more work but also gave us more experience writing lessons in subject areas we may not be as familiar.</w:t>
       </w:r>
     </w:p>
     <w:p>
@@ -217,7 +508,7 @@
           <w:bCs/>
           <w:szCs w:val="24"/>
         </w:rPr>
-        <w:t>Describe a difficult work situation and how you overcame it.</w:t>
+        <w:t>What are your goals for the future?</w:t>
       </w:r>
       <w:r>
         <w:rPr>
@@ -231,131 +522,185 @@
         <w:rPr>
           <w:szCs w:val="24"/>
         </w:rPr>
-        <w:t>(</w:t>
-      </w:r>
-      <w:r>
-        <w:rPr>
-          <w:szCs w:val="24"/>
-        </w:rPr>
-        <w:t>STAR</w:t>
-      </w:r>
-      <w:r>
-        <w:rPr>
-          <w:szCs w:val="24"/>
-        </w:rPr>
-        <w:t>. Never speak negatively about anyone else or any companies.</w:t>
-      </w:r>
-      <w:r>
-        <w:rPr>
-          <w:szCs w:val="24"/>
-        </w:rPr>
-        <w:t xml:space="preserve"> Perhaps talk about change you experiences, as change is always difficult to overcome.</w:t>
-      </w:r>
-      <w:r>
-        <w:rPr>
-          <w:szCs w:val="24"/>
-        </w:rPr>
-        <w:t>)</w:t>
-      </w:r>
-    </w:p>
-    <w:p>
-      <w:pPr>
+        <w:t>(Make sure you answer in a time bound manner and talk about how you are looking to learn as much as possible in your field.)</w:t>
+      </w:r>
+    </w:p>
+    <w:p>
+      <w:pPr>
+        <w:rPr>
+          <w:bCs/>
+          <w:szCs w:val="24"/>
+        </w:rPr>
+      </w:pPr>
+      <w:r>
         <w:rPr>
           <w:b/>
           <w:bCs/>
           <w:szCs w:val="24"/>
         </w:rPr>
-      </w:pPr>
-    </w:p>
-    <w:p>
-      <w:pPr>
-        <w:rPr>
-          <w:szCs w:val="24"/>
-        </w:rPr>
-      </w:pPr>
-      <w:r>
+        <w:t xml:space="preserve">&gt; </w:t>
+      </w:r>
+      <w:r>
+        <w:rPr>
+          <w:bCs/>
+          <w:szCs w:val="24"/>
+        </w:rPr>
+        <w:t>I’d love to continue learning</w:t>
+      </w:r>
+      <w:r>
+        <w:rPr>
+          <w:bCs/>
+          <w:szCs w:val="24"/>
+        </w:rPr>
+        <w:t xml:space="preserve"> best</w:t>
+      </w:r>
+      <w:r>
+        <w:rPr>
+          <w:bCs/>
+          <w:szCs w:val="24"/>
+        </w:rPr>
+        <w:t xml:space="preserve"> </w:t>
+      </w:r>
+      <w:r>
+        <w:rPr>
+          <w:bCs/>
+          <w:szCs w:val="24"/>
+        </w:rPr>
+        <w:t xml:space="preserve">coding practices and current industry standards. I’d also like to be able to make positive change with my software development abilities. </w:t>
+      </w:r>
+    </w:p>
+    <w:p>
+      <w:pPr>
         <w:rPr>
           <w:b/>
           <w:bCs/>
           <w:szCs w:val="24"/>
         </w:rPr>
-        <w:t>What are your goals for the future?</w:t>
-      </w:r>
+      </w:pPr>
+    </w:p>
+    <w:p>
+      <w:pPr>
+        <w:rPr>
+          <w:szCs w:val="24"/>
+        </w:rPr>
+      </w:pPr>
       <w:r>
         <w:rPr>
           <w:b/>
           <w:bCs/>
           <w:szCs w:val="24"/>
         </w:rPr>
+        <w:t>Why are you leaving your last job?</w:t>
+      </w:r>
+      <w:r>
+        <w:rPr>
+          <w:b/>
+          <w:bCs/>
+          <w:szCs w:val="24"/>
+        </w:rPr>
         <w:t xml:space="preserve"> </w:t>
       </w:r>
       <w:r>
         <w:rPr>
           <w:szCs w:val="24"/>
         </w:rPr>
-        <w:t>(Make sure you answer in a time bound manner and talk about how you are looking to learn as much as possible in your field.)</w:t>
-      </w:r>
-    </w:p>
-    <w:p>
-      <w:pPr>
+        <w:t>(Don’t say anything negative. Mention growth, changing industries, etc.)</w:t>
+      </w:r>
+    </w:p>
+    <w:p>
+      <w:pPr>
+        <w:rPr>
+          <w:bCs/>
+          <w:szCs w:val="24"/>
+        </w:rPr>
+      </w:pPr>
+      <w:r>
         <w:rPr>
           <w:b/>
           <w:bCs/>
           <w:szCs w:val="24"/>
         </w:rPr>
-      </w:pPr>
-    </w:p>
-    <w:p>
-      <w:pPr>
-        <w:rPr>
-          <w:szCs w:val="24"/>
-        </w:rPr>
-      </w:pPr>
-      <w:r>
+        <w:t xml:space="preserve">&gt; </w:t>
+      </w:r>
+      <w:r>
+        <w:rPr>
+          <w:bCs/>
+          <w:szCs w:val="24"/>
+        </w:rPr>
+        <w:t xml:space="preserve">I’m currently transitioning careers and my last employer was a paid apprenticeship. Their goal is to prepare people for careers in the field they pursue. </w:t>
+      </w:r>
+      <w:proofErr w:type="gramStart"/>
+      <w:r>
+        <w:rPr>
+          <w:bCs/>
+          <w:szCs w:val="24"/>
+        </w:rPr>
+        <w:t>So</w:t>
+      </w:r>
+      <w:proofErr w:type="gramEnd"/>
+      <w:r>
+        <w:rPr>
+          <w:bCs/>
+          <w:szCs w:val="24"/>
+        </w:rPr>
+        <w:t xml:space="preserve"> my last job has actually helped prepare me for this opportunity.</w:t>
+      </w:r>
+    </w:p>
+    <w:p>
+      <w:pPr>
         <w:rPr>
           <w:b/>
           <w:bCs/>
           <w:szCs w:val="24"/>
         </w:rPr>
-        <w:t>Why are you leaving your last job?</w:t>
-      </w:r>
-      <w:r>
+      </w:pPr>
+    </w:p>
+    <w:p>
+      <w:pPr>
         <w:rPr>
           <w:b/>
           <w:bCs/>
           <w:szCs w:val="24"/>
         </w:rPr>
-        <w:t xml:space="preserve"> </w:t>
-      </w:r>
-      <w:r>
-        <w:rPr>
-          <w:szCs w:val="24"/>
-        </w:rPr>
-        <w:t>(Don’t say anything negative. Mention growth, changing industries, etc.)</w:t>
-      </w:r>
-    </w:p>
-    <w:p>
-      <w:pPr>
+      </w:pPr>
+      <w:r>
         <w:rPr>
           <w:b/>
           <w:bCs/>
           <w:szCs w:val="24"/>
         </w:rPr>
-      </w:pPr>
-    </w:p>
-    <w:p>
-      <w:pPr>
-        <w:rPr>
-          <w:szCs w:val="24"/>
-        </w:rPr>
-      </w:pPr>
-      <w:r>
-        <w:rPr>
-          <w:b/>
-          <w:bCs/>
-          <w:szCs w:val="24"/>
-        </w:rPr>
         <w:t>What is your salary expectation?</w:t>
+      </w:r>
+    </w:p>
+    <w:p>
+      <w:pPr>
+        <w:rPr>
+          <w:szCs w:val="24"/>
+        </w:rPr>
+      </w:pPr>
+      <w:r>
+        <w:rPr>
+          <w:szCs w:val="24"/>
+        </w:rPr>
+        <w:t xml:space="preserve">&gt; </w:t>
+      </w:r>
+      <w:r>
+        <w:rPr>
+          <w:szCs w:val="24"/>
+        </w:rPr>
+        <w:t xml:space="preserve">As an entry level/junior developer I was hoping to </w:t>
+      </w:r>
+      <w:r>
+        <w:rPr>
+          <w:szCs w:val="24"/>
+        </w:rPr>
+        <w:t xml:space="preserve">earn </w:t>
+      </w:r>
+      <w:r>
+        <w:rPr>
+          <w:szCs w:val="24"/>
+        </w:rPr>
+        <w:t>around $70, 000 annually, ideally with health benefits and retirement options.</w:t>
       </w:r>
     </w:p>
     <w:sectPr>
@@ -372,7 +717,7 @@
 </file>
 
 <file path=word/endnotes.xml><?xml version="1.0" encoding="utf-8"?>
-<w:endnotes xmlns:wpc="http://schemas.microsoft.com/office/word/2010/wordprocessingCanvas" xmlns:cx="http://schemas.microsoft.com/office/drawing/2014/chartex" xmlns:cx1="http://schemas.microsoft.com/office/drawing/2015/9/8/chartex" xmlns:cx2="http://schemas.microsoft.com/office/drawing/2015/10/21/chartex" xmlns:cx3="http://schemas.microsoft.com/office/drawing/2016/5/9/chartex" xmlns:cx4="http://schemas.microsoft.com/office/drawing/2016/5/10/chartex" xmlns:cx5="http://schemas.microsoft.com/office/drawing/2016/5/11/chartex" xmlns:cx6="http://schemas.microsoft.com/office/drawing/2016/5/12/chartex" xmlns:cx7="http://schemas.microsoft.com/office/drawing/2016/5/13/chartex" xmlns:cx8="http://schemas.microsoft.com/office/drawing/2016/5/14/chartex" xmlns:mc="http://schemas.openxmlformats.org/markup-compatibility/2006" xmlns:aink="http://schemas.microsoft.com/office/drawing/2016/ink" xmlns:am3d="http://schemas.microsoft.com/office/drawing/2017/model3d" xmlns:o="urn:schemas-microsoft-com:office:office" xmlns:oel="http://schemas.microsoft.com/office/2019/extlst" xmlns:r="http://schemas.openxmlformats.org/officeDocument/2006/relationships" xmlns:m="http://schemas.openxmlformats.org/officeDocument/2006/math" xmlns:v="urn:schemas-microsoft-com:vml" xmlns:wp14="http://schemas.microsoft.com/office/word/2010/wordprocessingDrawing" xmlns:wp="http://schemas.openxmlformats.org/drawingml/2006/wordprocessingDrawing" xmlns:w10="urn:schemas-microsoft-com:office:word" xmlns:w="http://schemas.openxmlformats.org/wordprocessingml/2006/main" xmlns:w14="http://schemas.microsoft.com/office/word/2010/wordml" xmlns:w15="http://schemas.microsoft.com/office/word/2012/wordml" xmlns:w16cex="http://schemas.microsoft.com/office/word/2018/wordml/cex" xmlns:w16cid="http://schemas.microsoft.com/office/word/2016/wordml/cid" xmlns:w16="http://schemas.microsoft.com/office/word/2018/wordml" xmlns:w16sdtdh="http://schemas.microsoft.com/office/word/2020/wordml/sdtdatahash" xmlns:w16se="http://schemas.microsoft.com/office/word/2015/wordml/symex" xmlns:wpg="http://schemas.microsoft.com/office/word/2010/wordprocessingGroup" xmlns:wpi="http://schemas.microsoft.com/office/word/2010/wordprocessingInk" xmlns:wne="http://schemas.microsoft.com/office/word/2006/wordml" xmlns:wps="http://schemas.microsoft.com/office/word/2010/wordprocessingShape" mc:Ignorable="w14 w15 w16se w16cid w16 w16cex w16sdtdh wp14">
+<w:endnotes xmlns:wpc="http://schemas.microsoft.com/office/word/2010/wordprocessingCanvas" xmlns:cx="http://schemas.microsoft.com/office/drawing/2014/chartex" xmlns:cx1="http://schemas.microsoft.com/office/drawing/2015/9/8/chartex" xmlns:cx2="http://schemas.microsoft.com/office/drawing/2015/10/21/chartex" xmlns:cx3="http://schemas.microsoft.com/office/drawing/2016/5/9/chartex" xmlns:cx4="http://schemas.microsoft.com/office/drawing/2016/5/10/chartex" xmlns:cx5="http://schemas.microsoft.com/office/drawing/2016/5/11/chartex" xmlns:cx6="http://schemas.microsoft.com/office/drawing/2016/5/12/chartex" xmlns:cx7="http://schemas.microsoft.com/office/drawing/2016/5/13/chartex" xmlns:cx8="http://schemas.microsoft.com/office/drawing/2016/5/14/chartex" xmlns:mc="http://schemas.openxmlformats.org/markup-compatibility/2006" xmlns:aink="http://schemas.microsoft.com/office/drawing/2016/ink" xmlns:am3d="http://schemas.microsoft.com/office/drawing/2017/model3d" xmlns:o="urn:schemas-microsoft-com:office:office" xmlns:r="http://schemas.openxmlformats.org/officeDocument/2006/relationships" xmlns:m="http://schemas.openxmlformats.org/officeDocument/2006/math" xmlns:v="urn:schemas-microsoft-com:vml" xmlns:wp14="http://schemas.microsoft.com/office/word/2010/wordprocessingDrawing" xmlns:wp="http://schemas.openxmlformats.org/drawingml/2006/wordprocessingDrawing" xmlns:w10="urn:schemas-microsoft-com:office:word" xmlns:w="http://schemas.openxmlformats.org/wordprocessingml/2006/main" xmlns:w14="http://schemas.microsoft.com/office/word/2010/wordml" xmlns:w15="http://schemas.microsoft.com/office/word/2012/wordml" xmlns:w16cid="http://schemas.microsoft.com/office/word/2016/wordml/cid" xmlns:w16se="http://schemas.microsoft.com/office/word/2015/wordml/symex" xmlns:wpg="http://schemas.microsoft.com/office/word/2010/wordprocessingGroup" xmlns:wpi="http://schemas.microsoft.com/office/word/2010/wordprocessingInk" xmlns:wne="http://schemas.microsoft.com/office/word/2006/wordml" xmlns:wps="http://schemas.microsoft.com/office/word/2010/wordprocessingShape" mc:Ignorable="w14 w15 w16se w16cid wp14">
   <w:endnote w:type="separator" w:id="-1">
     <w:p>
       <w:pPr>
@@ -397,7 +742,7 @@
 </file>
 
 <file path=word/footer1.xml><?xml version="1.0" encoding="utf-8"?>
-<w:ftr xmlns:wpc="http://schemas.microsoft.com/office/word/2010/wordprocessingCanvas" xmlns:cx="http://schemas.microsoft.com/office/drawing/2014/chartex" xmlns:cx1="http://schemas.microsoft.com/office/drawing/2015/9/8/chartex" xmlns:cx2="http://schemas.microsoft.com/office/drawing/2015/10/21/chartex" xmlns:cx3="http://schemas.microsoft.com/office/drawing/2016/5/9/chartex" xmlns:cx4="http://schemas.microsoft.com/office/drawing/2016/5/10/chartex" xmlns:cx5="http://schemas.microsoft.com/office/drawing/2016/5/11/chartex" xmlns:cx6="http://schemas.microsoft.com/office/drawing/2016/5/12/chartex" xmlns:cx7="http://schemas.microsoft.com/office/drawing/2016/5/13/chartex" xmlns:cx8="http://schemas.microsoft.com/office/drawing/2016/5/14/chartex" xmlns:mc="http://schemas.openxmlformats.org/markup-compatibility/2006" xmlns:aink="http://schemas.microsoft.com/office/drawing/2016/ink" xmlns:am3d="http://schemas.microsoft.com/office/drawing/2017/model3d" xmlns:o="urn:schemas-microsoft-com:office:office" xmlns:oel="http://schemas.microsoft.com/office/2019/extlst" xmlns:r="http://schemas.openxmlformats.org/officeDocument/2006/relationships" xmlns:m="http://schemas.openxmlformats.org/officeDocument/2006/math" xmlns:v="urn:schemas-microsoft-com:vml" xmlns:wp14="http://schemas.microsoft.com/office/word/2010/wordprocessingDrawing" xmlns:wp="http://schemas.openxmlformats.org/drawingml/2006/wordprocessingDrawing" xmlns:w10="urn:schemas-microsoft-com:office:word" xmlns:w="http://schemas.openxmlformats.org/wordprocessingml/2006/main" xmlns:w14="http://schemas.microsoft.com/office/word/2010/wordml" xmlns:w15="http://schemas.microsoft.com/office/word/2012/wordml" xmlns:w16cex="http://schemas.microsoft.com/office/word/2018/wordml/cex" xmlns:w16cid="http://schemas.microsoft.com/office/word/2016/wordml/cid" xmlns:w16="http://schemas.microsoft.com/office/word/2018/wordml" xmlns:w16sdtdh="http://schemas.microsoft.com/office/word/2020/wordml/sdtdatahash" xmlns:w16se="http://schemas.microsoft.com/office/word/2015/wordml/symex" xmlns:wpg="http://schemas.microsoft.com/office/word/2010/wordprocessingGroup" xmlns:wpi="http://schemas.microsoft.com/office/word/2010/wordprocessingInk" xmlns:wne="http://schemas.microsoft.com/office/word/2006/wordml" xmlns:wps="http://schemas.microsoft.com/office/word/2010/wordprocessingShape" mc:Ignorable="w14 w15 w16se w16cid w16 w16cex w16sdtdh wp14">
+<w:ftr xmlns:wpc="http://schemas.microsoft.com/office/word/2010/wordprocessingCanvas" xmlns:cx="http://schemas.microsoft.com/office/drawing/2014/chartex" xmlns:cx1="http://schemas.microsoft.com/office/drawing/2015/9/8/chartex" xmlns:cx2="http://schemas.microsoft.com/office/drawing/2015/10/21/chartex" xmlns:cx3="http://schemas.microsoft.com/office/drawing/2016/5/9/chartex" xmlns:cx4="http://schemas.microsoft.com/office/drawing/2016/5/10/chartex" xmlns:cx5="http://schemas.microsoft.com/office/drawing/2016/5/11/chartex" xmlns:cx6="http://schemas.microsoft.com/office/drawing/2016/5/12/chartex" xmlns:cx7="http://schemas.microsoft.com/office/drawing/2016/5/13/chartex" xmlns:cx8="http://schemas.microsoft.com/office/drawing/2016/5/14/chartex" xmlns:mc="http://schemas.openxmlformats.org/markup-compatibility/2006" xmlns:aink="http://schemas.microsoft.com/office/drawing/2016/ink" xmlns:am3d="http://schemas.microsoft.com/office/drawing/2017/model3d" xmlns:o="urn:schemas-microsoft-com:office:office" xmlns:r="http://schemas.openxmlformats.org/officeDocument/2006/relationships" xmlns:m="http://schemas.openxmlformats.org/officeDocument/2006/math" xmlns:v="urn:schemas-microsoft-com:vml" xmlns:wp14="http://schemas.microsoft.com/office/word/2010/wordprocessingDrawing" xmlns:wp="http://schemas.openxmlformats.org/drawingml/2006/wordprocessingDrawing" xmlns:w10="urn:schemas-microsoft-com:office:word" xmlns:w="http://schemas.openxmlformats.org/wordprocessingml/2006/main" xmlns:w14="http://schemas.microsoft.com/office/word/2010/wordml" xmlns:w15="http://schemas.microsoft.com/office/word/2012/wordml" xmlns:w16cid="http://schemas.microsoft.com/office/word/2016/wordml/cid" xmlns:w16se="http://schemas.microsoft.com/office/word/2015/wordml/symex" xmlns:wpg="http://schemas.microsoft.com/office/word/2010/wordprocessingGroup" xmlns:wpi="http://schemas.microsoft.com/office/word/2010/wordprocessingInk" xmlns:wne="http://schemas.microsoft.com/office/word/2006/wordml" xmlns:wps="http://schemas.microsoft.com/office/word/2010/wordprocessingShape" mc:Ignorable="w14 w15 w16se w16cid wp14">
   <w:sdt>
     <w:sdtPr>
       <w:rPr>
@@ -409,6 +754,11 @@
         <w:docPartUnique/>
       </w:docPartObj>
     </w:sdtPr>
+    <w:sdtEndPr>
+      <w:rPr>
+        <w:rStyle w:val="PageNumber"/>
+      </w:rPr>
+    </w:sdtEndPr>
     <w:sdtContent>
       <w:p>
         <w:pPr>
@@ -448,7 +798,7 @@
 </file>
 
 <file path=word/footer2.xml><?xml version="1.0" encoding="utf-8"?>
-<w:ftr xmlns:wpc="http://schemas.microsoft.com/office/word/2010/wordprocessingCanvas" xmlns:cx="http://schemas.microsoft.com/office/drawing/2014/chartex" xmlns:cx1="http://schemas.microsoft.com/office/drawing/2015/9/8/chartex" xmlns:cx2="http://schemas.microsoft.com/office/drawing/2015/10/21/chartex" xmlns:cx3="http://schemas.microsoft.com/office/drawing/2016/5/9/chartex" xmlns:cx4="http://schemas.microsoft.com/office/drawing/2016/5/10/chartex" xmlns:cx5="http://schemas.microsoft.com/office/drawing/2016/5/11/chartex" xmlns:cx6="http://schemas.microsoft.com/office/drawing/2016/5/12/chartex" xmlns:cx7="http://schemas.microsoft.com/office/drawing/2016/5/13/chartex" xmlns:cx8="http://schemas.microsoft.com/office/drawing/2016/5/14/chartex" xmlns:mc="http://schemas.openxmlformats.org/markup-compatibility/2006" xmlns:aink="http://schemas.microsoft.com/office/drawing/2016/ink" xmlns:am3d="http://schemas.microsoft.com/office/drawing/2017/model3d" xmlns:o="urn:schemas-microsoft-com:office:office" xmlns:oel="http://schemas.microsoft.com/office/2019/extlst" xmlns:r="http://schemas.openxmlformats.org/officeDocument/2006/relationships" xmlns:m="http://schemas.openxmlformats.org/officeDocument/2006/math" xmlns:v="urn:schemas-microsoft-com:vml" xmlns:wp14="http://schemas.microsoft.com/office/word/2010/wordprocessingDrawing" xmlns:wp="http://schemas.openxmlformats.org/drawingml/2006/wordprocessingDrawing" xmlns:w10="urn:schemas-microsoft-com:office:word" xmlns:w="http://schemas.openxmlformats.org/wordprocessingml/2006/main" xmlns:w14="http://schemas.microsoft.com/office/word/2010/wordml" xmlns:w15="http://schemas.microsoft.com/office/word/2012/wordml" xmlns:w16cex="http://schemas.microsoft.com/office/word/2018/wordml/cex" xmlns:w16cid="http://schemas.microsoft.com/office/word/2016/wordml/cid" xmlns:w16="http://schemas.microsoft.com/office/word/2018/wordml" xmlns:w16sdtdh="http://schemas.microsoft.com/office/word/2020/wordml/sdtdatahash" xmlns:w16se="http://schemas.microsoft.com/office/word/2015/wordml/symex" xmlns:wpg="http://schemas.microsoft.com/office/word/2010/wordprocessingGroup" xmlns:wpi="http://schemas.microsoft.com/office/word/2010/wordprocessingInk" xmlns:wne="http://schemas.microsoft.com/office/word/2006/wordml" xmlns:wps="http://schemas.microsoft.com/office/word/2010/wordprocessingShape" mc:Ignorable="w14 w15 w16se w16cid w16 w16cex w16sdtdh wp14">
+<w:ftr xmlns:wpc="http://schemas.microsoft.com/office/word/2010/wordprocessingCanvas" xmlns:cx="http://schemas.microsoft.com/office/drawing/2014/chartex" xmlns:cx1="http://schemas.microsoft.com/office/drawing/2015/9/8/chartex" xmlns:cx2="http://schemas.microsoft.com/office/drawing/2015/10/21/chartex" xmlns:cx3="http://schemas.microsoft.com/office/drawing/2016/5/9/chartex" xmlns:cx4="http://schemas.microsoft.com/office/drawing/2016/5/10/chartex" xmlns:cx5="http://schemas.microsoft.com/office/drawing/2016/5/11/chartex" xmlns:cx6="http://schemas.microsoft.com/office/drawing/2016/5/12/chartex" xmlns:cx7="http://schemas.microsoft.com/office/drawing/2016/5/13/chartex" xmlns:cx8="http://schemas.microsoft.com/office/drawing/2016/5/14/chartex" xmlns:mc="http://schemas.openxmlformats.org/markup-compatibility/2006" xmlns:aink="http://schemas.microsoft.com/office/drawing/2016/ink" xmlns:am3d="http://schemas.microsoft.com/office/drawing/2017/model3d" xmlns:o="urn:schemas-microsoft-com:office:office" xmlns:r="http://schemas.openxmlformats.org/officeDocument/2006/relationships" xmlns:m="http://schemas.openxmlformats.org/officeDocument/2006/math" xmlns:v="urn:schemas-microsoft-com:vml" xmlns:wp14="http://schemas.microsoft.com/office/word/2010/wordprocessingDrawing" xmlns:wp="http://schemas.openxmlformats.org/drawingml/2006/wordprocessingDrawing" xmlns:w10="urn:schemas-microsoft-com:office:word" xmlns:w="http://schemas.openxmlformats.org/wordprocessingml/2006/main" xmlns:w14="http://schemas.microsoft.com/office/word/2010/wordml" xmlns:w15="http://schemas.microsoft.com/office/word/2012/wordml" xmlns:w16cid="http://schemas.microsoft.com/office/word/2016/wordml/cid" xmlns:w16se="http://schemas.microsoft.com/office/word/2015/wordml/symex" xmlns:wpg="http://schemas.microsoft.com/office/word/2010/wordprocessingGroup" xmlns:wpi="http://schemas.microsoft.com/office/word/2010/wordprocessingInk" xmlns:wne="http://schemas.microsoft.com/office/word/2006/wordml" xmlns:wps="http://schemas.microsoft.com/office/word/2010/wordprocessingShape" mc:Ignorable="w14 w15 w16se w16cid wp14">
   <w:sdt>
     <w:sdtPr>
       <w:rPr>
@@ -460,6 +810,11 @@
         <w:docPartUnique/>
       </w:docPartObj>
     </w:sdtPr>
+    <w:sdtEndPr>
+      <w:rPr>
+        <w:rStyle w:val="PageNumber"/>
+      </w:rPr>
+    </w:sdtEndPr>
     <w:sdtContent>
       <w:p>
         <w:pPr>
@@ -512,7 +867,7 @@
 </file>
 
 <file path=word/footnotes.xml><?xml version="1.0" encoding="utf-8"?>
-<w:footnotes xmlns:wpc="http://schemas.microsoft.com/office/word/2010/wordprocessingCanvas" xmlns:cx="http://schemas.microsoft.com/office/drawing/2014/chartex" xmlns:cx1="http://schemas.microsoft.com/office/drawing/2015/9/8/chartex" xmlns:cx2="http://schemas.microsoft.com/office/drawing/2015/10/21/chartex" xmlns:cx3="http://schemas.microsoft.com/office/drawing/2016/5/9/chartex" xmlns:cx4="http://schemas.microsoft.com/office/drawing/2016/5/10/chartex" xmlns:cx5="http://schemas.microsoft.com/office/drawing/2016/5/11/chartex" xmlns:cx6="http://schemas.microsoft.com/office/drawing/2016/5/12/chartex" xmlns:cx7="http://schemas.microsoft.com/office/drawing/2016/5/13/chartex" xmlns:cx8="http://schemas.microsoft.com/office/drawing/2016/5/14/chartex" xmlns:mc="http://schemas.openxmlformats.org/markup-compatibility/2006" xmlns:aink="http://schemas.microsoft.com/office/drawing/2016/ink" xmlns:am3d="http://schemas.microsoft.com/office/drawing/2017/model3d" xmlns:o="urn:schemas-microsoft-com:office:office" xmlns:oel="http://schemas.microsoft.com/office/2019/extlst" xmlns:r="http://schemas.openxmlformats.org/officeDocument/2006/relationships" xmlns:m="http://schemas.openxmlformats.org/officeDocument/2006/math" xmlns:v="urn:schemas-microsoft-com:vml" xmlns:wp14="http://schemas.microsoft.com/office/word/2010/wordprocessingDrawing" xmlns:wp="http://schemas.openxmlformats.org/drawingml/2006/wordprocessingDrawing" xmlns:w10="urn:schemas-microsoft-com:office:word" xmlns:w="http://schemas.openxmlformats.org/wordprocessingml/2006/main" xmlns:w14="http://schemas.microsoft.com/office/word/2010/wordml" xmlns:w15="http://schemas.microsoft.com/office/word/2012/wordml" xmlns:w16cex="http://schemas.microsoft.com/office/word/2018/wordml/cex" xmlns:w16cid="http://schemas.microsoft.com/office/word/2016/wordml/cid" xmlns:w16="http://schemas.microsoft.com/office/word/2018/wordml" xmlns:w16sdtdh="http://schemas.microsoft.com/office/word/2020/wordml/sdtdatahash" xmlns:w16se="http://schemas.microsoft.com/office/word/2015/wordml/symex" xmlns:wpg="http://schemas.microsoft.com/office/word/2010/wordprocessingGroup" xmlns:wpi="http://schemas.microsoft.com/office/word/2010/wordprocessingInk" xmlns:wne="http://schemas.microsoft.com/office/word/2006/wordml" xmlns:wps="http://schemas.microsoft.com/office/word/2010/wordprocessingShape" mc:Ignorable="w14 w15 w16se w16cid w16 w16cex w16sdtdh wp14">
+<w:footnotes xmlns:wpc="http://schemas.microsoft.com/office/word/2010/wordprocessingCanvas" xmlns:cx="http://schemas.microsoft.com/office/drawing/2014/chartex" xmlns:cx1="http://schemas.microsoft.com/office/drawing/2015/9/8/chartex" xmlns:cx2="http://schemas.microsoft.com/office/drawing/2015/10/21/chartex" xmlns:cx3="http://schemas.microsoft.com/office/drawing/2016/5/9/chartex" xmlns:cx4="http://schemas.microsoft.com/office/drawing/2016/5/10/chartex" xmlns:cx5="http://schemas.microsoft.com/office/drawing/2016/5/11/chartex" xmlns:cx6="http://schemas.microsoft.com/office/drawing/2016/5/12/chartex" xmlns:cx7="http://schemas.microsoft.com/office/drawing/2016/5/13/chartex" xmlns:cx8="http://schemas.microsoft.com/office/drawing/2016/5/14/chartex" xmlns:mc="http://schemas.openxmlformats.org/markup-compatibility/2006" xmlns:aink="http://schemas.microsoft.com/office/drawing/2016/ink" xmlns:am3d="http://schemas.microsoft.com/office/drawing/2017/model3d" xmlns:o="urn:schemas-microsoft-com:office:office" xmlns:r="http://schemas.openxmlformats.org/officeDocument/2006/relationships" xmlns:m="http://schemas.openxmlformats.org/officeDocument/2006/math" xmlns:v="urn:schemas-microsoft-com:vml" xmlns:wp14="http://schemas.microsoft.com/office/word/2010/wordprocessingDrawing" xmlns:wp="http://schemas.openxmlformats.org/drawingml/2006/wordprocessingDrawing" xmlns:w10="urn:schemas-microsoft-com:office:word" xmlns:w="http://schemas.openxmlformats.org/wordprocessingml/2006/main" xmlns:w14="http://schemas.microsoft.com/office/word/2010/wordml" xmlns:w15="http://schemas.microsoft.com/office/word/2012/wordml" xmlns:w16cid="http://schemas.microsoft.com/office/word/2016/wordml/cid" xmlns:w16se="http://schemas.microsoft.com/office/word/2015/wordml/symex" xmlns:wpg="http://schemas.microsoft.com/office/word/2010/wordprocessingGroup" xmlns:wpi="http://schemas.microsoft.com/office/word/2010/wordprocessingInk" xmlns:wne="http://schemas.microsoft.com/office/word/2006/wordml" xmlns:wps="http://schemas.microsoft.com/office/word/2010/wordprocessingShape" mc:Ignorable="w14 w15 w16se w16cid wp14">
   <w:footnote w:type="separator" w:id="-1">
     <w:p>
       <w:pPr>
@@ -537,7 +892,7 @@
 </file>
 
 <file path=word/header1.xml><?xml version="1.0" encoding="utf-8"?>
-<w:hdr xmlns:wpc="http://schemas.microsoft.com/office/word/2010/wordprocessingCanvas" xmlns:cx="http://schemas.microsoft.com/office/drawing/2014/chartex" xmlns:cx1="http://schemas.microsoft.com/office/drawing/2015/9/8/chartex" xmlns:cx2="http://schemas.microsoft.com/office/drawing/2015/10/21/chartex" xmlns:cx3="http://schemas.microsoft.com/office/drawing/2016/5/9/chartex" xmlns:cx4="http://schemas.microsoft.com/office/drawing/2016/5/10/chartex" xmlns:cx5="http://schemas.microsoft.com/office/drawing/2016/5/11/chartex" xmlns:cx6="http://schemas.microsoft.com/office/drawing/2016/5/12/chartex" xmlns:cx7="http://schemas.microsoft.com/office/drawing/2016/5/13/chartex" xmlns:cx8="http://schemas.microsoft.com/office/drawing/2016/5/14/chartex" xmlns:mc="http://schemas.openxmlformats.org/markup-compatibility/2006" xmlns:aink="http://schemas.microsoft.com/office/drawing/2016/ink" xmlns:am3d="http://schemas.microsoft.com/office/drawing/2017/model3d" xmlns:o="urn:schemas-microsoft-com:office:office" xmlns:oel="http://schemas.microsoft.com/office/2019/extlst" xmlns:r="http://schemas.openxmlformats.org/officeDocument/2006/relationships" xmlns:m="http://schemas.openxmlformats.org/officeDocument/2006/math" xmlns:v="urn:schemas-microsoft-com:vml" xmlns:wp14="http://schemas.microsoft.com/office/word/2010/wordprocessingDrawing" xmlns:wp="http://schemas.openxmlformats.org/drawingml/2006/wordprocessingDrawing" xmlns:w10="urn:schemas-microsoft-com:office:word" xmlns:w="http://schemas.openxmlformats.org/wordprocessingml/2006/main" xmlns:w14="http://schemas.microsoft.com/office/word/2010/wordml" xmlns:w15="http://schemas.microsoft.com/office/word/2012/wordml" xmlns:w16cex="http://schemas.microsoft.com/office/word/2018/wordml/cex" xmlns:w16cid="http://schemas.microsoft.com/office/word/2016/wordml/cid" xmlns:w16="http://schemas.microsoft.com/office/word/2018/wordml" xmlns:w16sdtdh="http://schemas.microsoft.com/office/word/2020/wordml/sdtdatahash" xmlns:w16se="http://schemas.microsoft.com/office/word/2015/wordml/symex" xmlns:wpg="http://schemas.microsoft.com/office/word/2010/wordprocessingGroup" xmlns:wpi="http://schemas.microsoft.com/office/word/2010/wordprocessingInk" xmlns:wne="http://schemas.microsoft.com/office/word/2006/wordml" xmlns:wps="http://schemas.microsoft.com/office/word/2010/wordprocessingShape" mc:Ignorable="w14 w15 w16se w16cid w16 w16cex w16sdtdh wp14">
+<w:hdr xmlns:wpc="http://schemas.microsoft.com/office/word/2010/wordprocessingCanvas" xmlns:cx="http://schemas.microsoft.com/office/drawing/2014/chartex" xmlns:cx1="http://schemas.microsoft.com/office/drawing/2015/9/8/chartex" xmlns:cx2="http://schemas.microsoft.com/office/drawing/2015/10/21/chartex" xmlns:cx3="http://schemas.microsoft.com/office/drawing/2016/5/9/chartex" xmlns:cx4="http://schemas.microsoft.com/office/drawing/2016/5/10/chartex" xmlns:cx5="http://schemas.microsoft.com/office/drawing/2016/5/11/chartex" xmlns:cx6="http://schemas.microsoft.com/office/drawing/2016/5/12/chartex" xmlns:cx7="http://schemas.microsoft.com/office/drawing/2016/5/13/chartex" xmlns:cx8="http://schemas.microsoft.com/office/drawing/2016/5/14/chartex" xmlns:mc="http://schemas.openxmlformats.org/markup-compatibility/2006" xmlns:aink="http://schemas.microsoft.com/office/drawing/2016/ink" xmlns:am3d="http://schemas.microsoft.com/office/drawing/2017/model3d" xmlns:o="urn:schemas-microsoft-com:office:office" xmlns:r="http://schemas.openxmlformats.org/officeDocument/2006/relationships" xmlns:m="http://schemas.openxmlformats.org/officeDocument/2006/math" xmlns:v="urn:schemas-microsoft-com:vml" xmlns:wp14="http://schemas.microsoft.com/office/word/2010/wordprocessingDrawing" xmlns:wp="http://schemas.openxmlformats.org/drawingml/2006/wordprocessingDrawing" xmlns:w10="urn:schemas-microsoft-com:office:word" xmlns:w="http://schemas.openxmlformats.org/wordprocessingml/2006/main" xmlns:w14="http://schemas.microsoft.com/office/word/2010/wordml" xmlns:w15="http://schemas.microsoft.com/office/word/2012/wordml" xmlns:w16cid="http://schemas.microsoft.com/office/word/2016/wordml/cid" xmlns:w16se="http://schemas.microsoft.com/office/word/2015/wordml/symex" xmlns:wpg="http://schemas.microsoft.com/office/word/2010/wordprocessingGroup" xmlns:wpi="http://schemas.microsoft.com/office/word/2010/wordprocessingInk" xmlns:wne="http://schemas.microsoft.com/office/word/2006/wordml" xmlns:wps="http://schemas.microsoft.com/office/word/2010/wordprocessingShape" mc:Ignorable="w14 w15 w16se w16cid wp14">
   <w:p>
     <w:pPr>
       <w:pStyle w:val="Header"/>
@@ -601,7 +956,7 @@
 </file>
 
 <file path=word/numbering.xml><?xml version="1.0" encoding="utf-8"?>
-<w:numbering xmlns:wpc="http://schemas.microsoft.com/office/word/2010/wordprocessingCanvas" xmlns:cx="http://schemas.microsoft.com/office/drawing/2014/chartex" xmlns:cx1="http://schemas.microsoft.com/office/drawing/2015/9/8/chartex" xmlns:cx2="http://schemas.microsoft.com/office/drawing/2015/10/21/chartex" xmlns:cx3="http://schemas.microsoft.com/office/drawing/2016/5/9/chartex" xmlns:cx4="http://schemas.microsoft.com/office/drawing/2016/5/10/chartex" xmlns:cx5="http://schemas.microsoft.com/office/drawing/2016/5/11/chartex" xmlns:cx6="http://schemas.microsoft.com/office/drawing/2016/5/12/chartex" xmlns:cx7="http://schemas.microsoft.com/office/drawing/2016/5/13/chartex" xmlns:cx8="http://schemas.microsoft.com/office/drawing/2016/5/14/chartex" xmlns:mc="http://schemas.openxmlformats.org/markup-compatibility/2006" xmlns:aink="http://schemas.microsoft.com/office/drawing/2016/ink" xmlns:am3d="http://schemas.microsoft.com/office/drawing/2017/model3d" xmlns:o="urn:schemas-microsoft-com:office:office" xmlns:oel="http://schemas.microsoft.com/office/2019/extlst" xmlns:r="http://schemas.openxmlformats.org/officeDocument/2006/relationships" xmlns:m="http://schemas.openxmlformats.org/officeDocument/2006/math" xmlns:v="urn:schemas-microsoft-com:vml" xmlns:wp14="http://schemas.microsoft.com/office/word/2010/wordprocessingDrawing" xmlns:wp="http://schemas.openxmlformats.org/drawingml/2006/wordprocessingDrawing" xmlns:w10="urn:schemas-microsoft-com:office:word" xmlns:w="http://schemas.openxmlformats.org/wordprocessingml/2006/main" xmlns:w14="http://schemas.microsoft.com/office/word/2010/wordml" xmlns:w15="http://schemas.microsoft.com/office/word/2012/wordml" xmlns:w16cex="http://schemas.microsoft.com/office/word/2018/wordml/cex" xmlns:w16cid="http://schemas.microsoft.com/office/word/2016/wordml/cid" xmlns:w16="http://schemas.microsoft.com/office/word/2018/wordml" xmlns:w16sdtdh="http://schemas.microsoft.com/office/word/2020/wordml/sdtdatahash" xmlns:w16se="http://schemas.microsoft.com/office/word/2015/wordml/symex" xmlns:wpg="http://schemas.microsoft.com/office/word/2010/wordprocessingGroup" xmlns:wpi="http://schemas.microsoft.com/office/word/2010/wordprocessingInk" xmlns:wne="http://schemas.microsoft.com/office/word/2006/wordml" xmlns:wps="http://schemas.microsoft.com/office/word/2010/wordprocessingShape" mc:Ignorable="w14 w15 w16se w16cid w16 w16cex w16sdtdh wp14">
+<w:numbering xmlns:wpc="http://schemas.microsoft.com/office/word/2010/wordprocessingCanvas" xmlns:cx="http://schemas.microsoft.com/office/drawing/2014/chartex" xmlns:cx1="http://schemas.microsoft.com/office/drawing/2015/9/8/chartex" xmlns:cx2="http://schemas.microsoft.com/office/drawing/2015/10/21/chartex" xmlns:cx3="http://schemas.microsoft.com/office/drawing/2016/5/9/chartex" xmlns:cx4="http://schemas.microsoft.com/office/drawing/2016/5/10/chartex" xmlns:cx5="http://schemas.microsoft.com/office/drawing/2016/5/11/chartex" xmlns:cx6="http://schemas.microsoft.com/office/drawing/2016/5/12/chartex" xmlns:cx7="http://schemas.microsoft.com/office/drawing/2016/5/13/chartex" xmlns:cx8="http://schemas.microsoft.com/office/drawing/2016/5/14/chartex" xmlns:mc="http://schemas.openxmlformats.org/markup-compatibility/2006" xmlns:aink="http://schemas.microsoft.com/office/drawing/2016/ink" xmlns:am3d="http://schemas.microsoft.com/office/drawing/2017/model3d" xmlns:o="urn:schemas-microsoft-com:office:office" xmlns:r="http://schemas.openxmlformats.org/officeDocument/2006/relationships" xmlns:m="http://schemas.openxmlformats.org/officeDocument/2006/math" xmlns:v="urn:schemas-microsoft-com:vml" xmlns:wp14="http://schemas.microsoft.com/office/word/2010/wordprocessingDrawing" xmlns:wp="http://schemas.openxmlformats.org/drawingml/2006/wordprocessingDrawing" xmlns:w10="urn:schemas-microsoft-com:office:word" xmlns:w="http://schemas.openxmlformats.org/wordprocessingml/2006/main" xmlns:w14="http://schemas.microsoft.com/office/word/2010/wordml" xmlns:w15="http://schemas.microsoft.com/office/word/2012/wordml" xmlns:w16cid="http://schemas.microsoft.com/office/word/2016/wordml/cid" xmlns:w16se="http://schemas.microsoft.com/office/word/2015/wordml/symex" xmlns:wpg="http://schemas.microsoft.com/office/word/2010/wordprocessingGroup" xmlns:wpi="http://schemas.microsoft.com/office/word/2010/wordprocessingInk" xmlns:wne="http://schemas.microsoft.com/office/word/2006/wordml" xmlns:wps="http://schemas.microsoft.com/office/word/2010/wordprocessingShape" mc:Ignorable="w14 w15 w16se w16cid wp14">
   <w:abstractNum w:abstractNumId="0" w15:restartNumberingAfterBreak="0">
     <w:nsid w:val="06727061"/>
     <w:multiLevelType w:val="hybridMultilevel"/>
@@ -1226,32 +1581,32 @@
       </w:pPr>
     </w:lvl>
   </w:abstractNum>
-  <w:num w:numId="1" w16cid:durableId="32652479">
+  <w:num w:numId="1">
     <w:abstractNumId w:val="0"/>
   </w:num>
-  <w:num w:numId="2" w16cid:durableId="1533763728">
+  <w:num w:numId="2">
     <w:abstractNumId w:val="1"/>
   </w:num>
-  <w:num w:numId="3" w16cid:durableId="1512798915">
+  <w:num w:numId="3">
     <w:abstractNumId w:val="6"/>
   </w:num>
-  <w:num w:numId="4" w16cid:durableId="1558515799">
+  <w:num w:numId="4">
     <w:abstractNumId w:val="3"/>
   </w:num>
-  <w:num w:numId="5" w16cid:durableId="1903636047">
+  <w:num w:numId="5">
     <w:abstractNumId w:val="5"/>
   </w:num>
-  <w:num w:numId="6" w16cid:durableId="1540048556">
+  <w:num w:numId="6">
     <w:abstractNumId w:val="2"/>
   </w:num>
-  <w:num w:numId="7" w16cid:durableId="1865288235">
+  <w:num w:numId="7">
     <w:abstractNumId w:val="4"/>
   </w:num>
 </w:numbering>
 </file>
 
 <file path=word/styles.xml><?xml version="1.0" encoding="utf-8"?>
-<w:styles xmlns:mc="http://schemas.openxmlformats.org/markup-compatibility/2006" xmlns:r="http://schemas.openxmlformats.org/officeDocument/2006/relationships" xmlns:w="http://schemas.openxmlformats.org/wordprocessingml/2006/main" xmlns:w14="http://schemas.microsoft.com/office/word/2010/wordml" xmlns:w15="http://schemas.microsoft.com/office/word/2012/wordml" xmlns:w16cex="http://schemas.microsoft.com/office/word/2018/wordml/cex" xmlns:w16cid="http://schemas.microsoft.com/office/word/2016/wordml/cid" xmlns:w16="http://schemas.microsoft.com/office/word/2018/wordml" xmlns:w16sdtdh="http://schemas.microsoft.com/office/word/2020/wordml/sdtdatahash" xmlns:w16se="http://schemas.microsoft.com/office/word/2015/wordml/symex" mc:Ignorable="w14 w15 w16se w16cid w16 w16cex w16sdtdh">
+<w:styles xmlns:mc="http://schemas.openxmlformats.org/markup-compatibility/2006" xmlns:r="http://schemas.openxmlformats.org/officeDocument/2006/relationships" xmlns:w="http://schemas.openxmlformats.org/wordprocessingml/2006/main" xmlns:w14="http://schemas.microsoft.com/office/word/2010/wordml" xmlns:w15="http://schemas.microsoft.com/office/word/2012/wordml" xmlns:w16cid="http://schemas.microsoft.com/office/word/2016/wordml/cid" xmlns:w16se="http://schemas.microsoft.com/office/word/2015/wordml/symex" mc:Ignorable="w14 w15 w16se w16cid">
   <w:docDefaults>
     <w:rPrDefault>
       <w:rPr>
@@ -1267,7 +1622,7 @@
       </w:pPr>
     </w:pPrDefault>
   </w:docDefaults>
-  <w:latentStyles w:defLockedState="0" w:defUIPriority="99" w:defSemiHidden="0" w:defUnhideWhenUsed="0" w:defQFormat="0" w:count="376">
+  <w:latentStyles w:defLockedState="0" w:defUIPriority="99" w:defSemiHidden="0" w:defUnhideWhenUsed="0" w:defQFormat="0" w:count="375">
     <w:lsdException w:name="Normal" w:uiPriority="0" w:qFormat="1"/>
     <w:lsdException w:name="heading 1" w:uiPriority="9" w:qFormat="1"/>
     <w:lsdException w:name="heading 2" w:semiHidden="1" w:uiPriority="9" w:unhideWhenUsed="1" w:qFormat="1"/>
@@ -1643,7 +1998,6 @@
     <w:lsdException w:name="Smart Hyperlink" w:semiHidden="1" w:unhideWhenUsed="1"/>
     <w:lsdException w:name="Hashtag" w:semiHidden="1" w:unhideWhenUsed="1"/>
     <w:lsdException w:name="Unresolved Mention" w:semiHidden="1" w:unhideWhenUsed="1"/>
-    <w:lsdException w:name="Smart Link" w:semiHidden="1" w:unhideWhenUsed="1"/>
   </w:latentStyles>
   <w:style w:type="paragraph" w:default="1" w:styleId="Normal">
     <w:name w:val="Normal"/>

</xml_diff>